<commit_message>
update to ABM in resume
</commit_message>
<xml_diff>
--- a/Andrew_Morgan_Resume.docx
+++ b/Andrew_Morgan_Resume.docx
@@ -1176,35 +1176,33 @@
     <w:p>
       <w:pPr>
         <w:spacing w:before="180" w:after="0" w:line="240" w:lineRule="auto"/>
-        <w:ind w:left="6480" w:right="-720" w:hanging="7200"/>
+        <w:ind w:left="6840" w:right="-720" w:hanging="7560"/>
       </w:pPr>
       <w:r>
         <w:rPr>
           <w:b/>
           <w:bCs/>
         </w:rPr>
-        <w:t>Website Metadata Tracker Application</w:t>
-      </w:r>
-      <w:r>
-        <w:t xml:space="preserve"> </w:t>
+        <w:t>Agent-Based Modeling</w:t>
       </w:r>
       <w:r>
         <w:tab/>
-      </w:r>
-      <w:r>
-        <w:t>01/</w:t>
-      </w:r>
-      <w:r>
-        <w:t>2021 – Present (Maintaining Project)</w:t>
+        <w:t xml:space="preserve">07/2021 – </w:t>
+      </w:r>
+      <w:r>
+        <w:t xml:space="preserve">Present </w:t>
+      </w:r>
+      <w:r>
+        <w:t>(Current Project)</w:t>
       </w:r>
     </w:p>
     <w:p>
       <w:pPr>
         <w:spacing w:after="0" w:line="240" w:lineRule="auto"/>
-        <w:ind w:left="4140" w:right="-720" w:hanging="4860"/>
-      </w:pPr>
-      <w:r>
-        <w:t xml:space="preserve">Can be viewed on my website: </w:t>
+        <w:ind w:left="5220" w:right="-720" w:hanging="5940"/>
+      </w:pPr>
+      <w:r>
+        <w:t>Found on my website at:</w:t>
       </w:r>
       <w:r>
         <w:tab/>
@@ -1215,22 +1213,25 @@
             <w:rStyle w:val="Hyperlink"/>
             <w:color w:val="auto"/>
           </w:rPr>
-          <w:t>https://andrew-morgan-website.herokuapp.com/website-tracker</w:t>
+          <w:t>https://andrew-morgan-website.herokuapp.com/abm</w:t>
         </w:r>
       </w:hyperlink>
+      <w:r>
+        <w:t xml:space="preserve"> </w:t>
+      </w:r>
     </w:p>
     <w:p>
       <w:pPr>
         <w:pStyle w:val="ListParagraph"/>
         <w:numPr>
           <w:ilvl w:val="0"/>
-          <w:numId w:val="4"/>
+          <w:numId w:val="11"/>
         </w:numPr>
         <w:spacing w:after="0" w:line="240" w:lineRule="auto"/>
         <w:ind w:right="-720"/>
       </w:pPr>
       <w:r>
-        <w:t>Designed application to track website’s metadata, bug reports, feature requests, and content updates.</w:t>
+        <w:t>Creating agent-based models using principles of artificial intelligence to capture emergent patterns.</w:t>
       </w:r>
     </w:p>
     <w:p>
@@ -1238,13 +1239,13 @@
         <w:pStyle w:val="ListParagraph"/>
         <w:numPr>
           <w:ilvl w:val="0"/>
-          <w:numId w:val="4"/>
+          <w:numId w:val="11"/>
         </w:numPr>
         <w:spacing w:after="0" w:line="240" w:lineRule="auto"/>
         <w:ind w:right="-720"/>
       </w:pPr>
       <w:r>
-        <w:t>Integrated bug reporting system into Navbar for easy bug documentation throughout site.</w:t>
+        <w:t>Implementing two initial models: the Forest Fire model and Schelling Segregation model.</w:t>
       </w:r>
     </w:p>
     <w:p>
@@ -1252,13 +1253,13 @@
         <w:pStyle w:val="ListParagraph"/>
         <w:numPr>
           <w:ilvl w:val="0"/>
-          <w:numId w:val="4"/>
+          <w:numId w:val="11"/>
         </w:numPr>
         <w:spacing w:after="0" w:line="240" w:lineRule="auto"/>
         <w:ind w:right="-720"/>
       </w:pPr>
       <w:r>
-        <w:t xml:space="preserve">Developed with </w:t>
+        <w:t xml:space="preserve">Developing with </w:t>
       </w:r>
       <w:r>
         <w:rPr>
@@ -1268,50 +1269,17 @@
         <w:t>Python</w:t>
       </w:r>
       <w:r>
-        <w:t xml:space="preserve"> (</w:t>
+        <w:t xml:space="preserve">, </w:t>
       </w:r>
       <w:r>
         <w:rPr>
           <w:b/>
           <w:bCs/>
         </w:rPr>
-        <w:t>Flask</w:t>
-      </w:r>
-      <w:r>
-        <w:t xml:space="preserve">), </w:t>
-      </w:r>
-      <w:r>
-        <w:rPr>
-          <w:b/>
-          <w:bCs/>
-        </w:rPr>
-        <w:t>SQL</w:t>
-      </w:r>
-      <w:r>
-        <w:t xml:space="preserve"> (</w:t>
-      </w:r>
-      <w:r>
-        <w:rPr>
-          <w:b/>
-          <w:bCs/>
-        </w:rPr>
-        <w:t>PostgreSQL</w:t>
-      </w:r>
-      <w:r>
-        <w:t>)</w:t>
-      </w:r>
-      <w:r>
-        <w:t xml:space="preserve">, </w:t>
-      </w:r>
-      <w:r>
-        <w:rPr>
-          <w:b/>
-          <w:bCs/>
-        </w:rPr>
         <w:t>JavaScript</w:t>
       </w:r>
       <w:r>
-        <w:t>, HTML, and CSS.</w:t>
+        <w:t>, HTML, CSS for logic and model visualization.</w:t>
       </w:r>
     </w:p>
     <w:sectPr>
@@ -2006,6 +1974,119 @@
     </w:lvl>
   </w:abstractNum>
   <w:abstractNum w:abstractNumId="6" w15:restartNumberingAfterBreak="0">
+    <w:nsid w:val="351E105F"/>
+    <w:multiLevelType w:val="hybridMultilevel"/>
+    <w:tmpl w:val="62C6CF2C"/>
+    <w:lvl w:ilvl="0" w:tplc="04090001">
+      <w:start w:val="1"/>
+      <w:numFmt w:val="bullet"/>
+      <w:lvlText w:val=""/>
+      <w:lvlJc w:val="left"/>
+      <w:pPr>
+        <w:ind w:left="0" w:hanging="360"/>
+      </w:pPr>
+      <w:rPr>
+        <w:rFonts w:ascii="Symbol" w:hAnsi="Symbol" w:hint="default"/>
+      </w:rPr>
+    </w:lvl>
+    <w:lvl w:ilvl="1" w:tplc="04090003" w:tentative="1">
+      <w:start w:val="1"/>
+      <w:numFmt w:val="bullet"/>
+      <w:lvlText w:val="o"/>
+      <w:lvlJc w:val="left"/>
+      <w:pPr>
+        <w:ind w:left="720" w:hanging="360"/>
+      </w:pPr>
+      <w:rPr>
+        <w:rFonts w:ascii="Courier New" w:hAnsi="Courier New" w:cs="Courier New" w:hint="default"/>
+      </w:rPr>
+    </w:lvl>
+    <w:lvl w:ilvl="2" w:tplc="04090005" w:tentative="1">
+      <w:start w:val="1"/>
+      <w:numFmt w:val="bullet"/>
+      <w:lvlText w:val=""/>
+      <w:lvlJc w:val="left"/>
+      <w:pPr>
+        <w:ind w:left="1440" w:hanging="360"/>
+      </w:pPr>
+      <w:rPr>
+        <w:rFonts w:ascii="Wingdings" w:hAnsi="Wingdings" w:hint="default"/>
+      </w:rPr>
+    </w:lvl>
+    <w:lvl w:ilvl="3" w:tplc="04090001" w:tentative="1">
+      <w:start w:val="1"/>
+      <w:numFmt w:val="bullet"/>
+      <w:lvlText w:val=""/>
+      <w:lvlJc w:val="left"/>
+      <w:pPr>
+        <w:ind w:left="2160" w:hanging="360"/>
+      </w:pPr>
+      <w:rPr>
+        <w:rFonts w:ascii="Symbol" w:hAnsi="Symbol" w:hint="default"/>
+      </w:rPr>
+    </w:lvl>
+    <w:lvl w:ilvl="4" w:tplc="04090003" w:tentative="1">
+      <w:start w:val="1"/>
+      <w:numFmt w:val="bullet"/>
+      <w:lvlText w:val="o"/>
+      <w:lvlJc w:val="left"/>
+      <w:pPr>
+        <w:ind w:left="2880" w:hanging="360"/>
+      </w:pPr>
+      <w:rPr>
+        <w:rFonts w:ascii="Courier New" w:hAnsi="Courier New" w:cs="Courier New" w:hint="default"/>
+      </w:rPr>
+    </w:lvl>
+    <w:lvl w:ilvl="5" w:tplc="04090005" w:tentative="1">
+      <w:start w:val="1"/>
+      <w:numFmt w:val="bullet"/>
+      <w:lvlText w:val=""/>
+      <w:lvlJc w:val="left"/>
+      <w:pPr>
+        <w:ind w:left="3600" w:hanging="360"/>
+      </w:pPr>
+      <w:rPr>
+        <w:rFonts w:ascii="Wingdings" w:hAnsi="Wingdings" w:hint="default"/>
+      </w:rPr>
+    </w:lvl>
+    <w:lvl w:ilvl="6" w:tplc="04090001" w:tentative="1">
+      <w:start w:val="1"/>
+      <w:numFmt w:val="bullet"/>
+      <w:lvlText w:val=""/>
+      <w:lvlJc w:val="left"/>
+      <w:pPr>
+        <w:ind w:left="4320" w:hanging="360"/>
+      </w:pPr>
+      <w:rPr>
+        <w:rFonts w:ascii="Symbol" w:hAnsi="Symbol" w:hint="default"/>
+      </w:rPr>
+    </w:lvl>
+    <w:lvl w:ilvl="7" w:tplc="04090003" w:tentative="1">
+      <w:start w:val="1"/>
+      <w:numFmt w:val="bullet"/>
+      <w:lvlText w:val="o"/>
+      <w:lvlJc w:val="left"/>
+      <w:pPr>
+        <w:ind w:left="5040" w:hanging="360"/>
+      </w:pPr>
+      <w:rPr>
+        <w:rFonts w:ascii="Courier New" w:hAnsi="Courier New" w:cs="Courier New" w:hint="default"/>
+      </w:rPr>
+    </w:lvl>
+    <w:lvl w:ilvl="8" w:tplc="04090005" w:tentative="1">
+      <w:start w:val="1"/>
+      <w:numFmt w:val="bullet"/>
+      <w:lvlText w:val=""/>
+      <w:lvlJc w:val="left"/>
+      <w:pPr>
+        <w:ind w:left="5760" w:hanging="360"/>
+      </w:pPr>
+      <w:rPr>
+        <w:rFonts w:ascii="Wingdings" w:hAnsi="Wingdings" w:hint="default"/>
+      </w:rPr>
+    </w:lvl>
+  </w:abstractNum>
+  <w:abstractNum w:abstractNumId="7" w15:restartNumberingAfterBreak="0">
     <w:nsid w:val="3AE53399"/>
     <w:multiLevelType w:val="hybridMultilevel"/>
     <w:tmpl w:val="7AA0CA26"/>
@@ -2118,7 +2199,7 @@
       </w:rPr>
     </w:lvl>
   </w:abstractNum>
-  <w:abstractNum w:abstractNumId="7" w15:restartNumberingAfterBreak="0">
+  <w:abstractNum w:abstractNumId="8" w15:restartNumberingAfterBreak="0">
     <w:nsid w:val="4F8E33D0"/>
     <w:multiLevelType w:val="hybridMultilevel"/>
     <w:tmpl w:val="CF42C532"/>
@@ -2231,7 +2312,7 @@
       </w:rPr>
     </w:lvl>
   </w:abstractNum>
-  <w:abstractNum w:abstractNumId="8" w15:restartNumberingAfterBreak="0">
+  <w:abstractNum w:abstractNumId="9" w15:restartNumberingAfterBreak="0">
     <w:nsid w:val="5ADC6D35"/>
     <w:multiLevelType w:val="hybridMultilevel"/>
     <w:tmpl w:val="AD423780"/>
@@ -2344,7 +2425,7 @@
       </w:rPr>
     </w:lvl>
   </w:abstractNum>
-  <w:abstractNum w:abstractNumId="9" w15:restartNumberingAfterBreak="0">
+  <w:abstractNum w:abstractNumId="10" w15:restartNumberingAfterBreak="0">
     <w:nsid w:val="664942A8"/>
     <w:multiLevelType w:val="hybridMultilevel"/>
     <w:tmpl w:val="CAB88B5E"/>
@@ -2461,13 +2542,13 @@
     <w:abstractNumId w:val="0"/>
   </w:num>
   <w:num w:numId="2">
-    <w:abstractNumId w:val="6"/>
+    <w:abstractNumId w:val="7"/>
   </w:num>
   <w:num w:numId="3">
     <w:abstractNumId w:val="1"/>
   </w:num>
   <w:num w:numId="4">
-    <w:abstractNumId w:val="9"/>
+    <w:abstractNumId w:val="10"/>
   </w:num>
   <w:num w:numId="5">
     <w:abstractNumId w:val="3"/>
@@ -2476,16 +2557,19 @@
     <w:abstractNumId w:val="2"/>
   </w:num>
   <w:num w:numId="7">
-    <w:abstractNumId w:val="7"/>
+    <w:abstractNumId w:val="8"/>
   </w:num>
   <w:num w:numId="8">
-    <w:abstractNumId w:val="8"/>
+    <w:abstractNumId w:val="9"/>
   </w:num>
   <w:num w:numId="9">
     <w:abstractNumId w:val="5"/>
   </w:num>
   <w:num w:numId="10">
     <w:abstractNumId w:val="4"/>
+  </w:num>
+  <w:num w:numId="11">
+    <w:abstractNumId w:val="6"/>
   </w:num>
 </w:numbering>
 </file>

</xml_diff>